<commit_message>
refactor: Refactor code and update documentation.
</commit_message>
<xml_diff>
--- a/Technical Question 1.docx
+++ b/Technical Question 1.docx
@@ -12,7 +12,20 @@
         <w:t xml:space="preserve">In this problem, we </w:t>
       </w:r>
       <w:r>
-        <w:t xml:space="preserve">are given a string text and a pattern and asked to see if the pattern is any anagram of the text. To solve this, we first sort the text string.  We then loop through the length of the pattern.  We begin </w:t>
+        <w:t xml:space="preserve">are given a string text and a pattern and asked to see if the pattern is any anagram of the text. </w:t>
+      </w:r>
+      <w:r>
+        <w:t>An anagram is a word or phrase made by transposing the letters of another word or phrase.</w:t>
+      </w:r>
+    </w:p>
+    <w:p>
+      <w:r>
+        <w:t xml:space="preserve">To solve this, we first sort the text string.  We then loop through the length of the pattern.  </w:t>
+      </w:r>
+    </w:p>
+    <w:p>
+      <w:r>
+        <w:t xml:space="preserve">We begin </w:t>
       </w:r>
       <w:r>
         <w:t>by selecting the middle letter of the</w:t>
@@ -30,7 +43,26 @@
         <w:t xml:space="preserve">  If this letter matches </w:t>
       </w:r>
       <w:r>
-        <w:t xml:space="preserve">we increment j by 1 (which stores the total amount of letters matched). However, if </w:t>
+        <w:t>we increment j by 1 (which stores the total amount of letters matched)</w:t>
+      </w:r>
+      <w:r>
+        <w:t xml:space="preserve"> and break out of the while clause, thus returning to the </w:t>
+      </w:r>
+      <w:proofErr w:type="spellStart"/>
+      <w:r>
+        <w:t>for</w:t>
+      </w:r>
+      <w:proofErr w:type="spellEnd"/>
+      <w:r>
+        <w:t xml:space="preserve"> loop</w:t>
+      </w:r>
+      <w:r>
+        <w:t xml:space="preserve">. </w:t>
+      </w:r>
+    </w:p>
+    <w:p>
+      <w:r>
+        <w:t xml:space="preserve">However, if </w:t>
       </w:r>
       <w:r>
         <w:t>th</w:t>
@@ -51,16 +83,16 @@
         <w:t>do</w:t>
       </w:r>
       <w:r>
-        <w:t xml:space="preserve"> not match, we compare the values of the string text letter and the pattern.  If the pattern letter is greater, we move the positi</w:t>
+        <w:t xml:space="preserve"> not match, we compare the values of the string text letter and the pattern.  If the pattern letter is greater, we move the position of the string text one forward.  If the pattern letter is lower, we move the position of the string text one backward.</w:t>
+      </w:r>
+      <w:r>
+        <w:t xml:space="preserve"> We then find the middle character of this range and again compare the letters via the loop.</w:t>
+      </w:r>
+      <w:r>
+        <w:t xml:space="preserve"> </w:t>
       </w:r>
       <w:bookmarkStart w:id="0" w:name="_GoBack"/>
       <w:bookmarkEnd w:id="0"/>
-      <w:r>
-        <w:t>on of the string text one forward.  If the pattern letter is lower, we move the position of the string text one backward.</w:t>
-      </w:r>
-      <w:r>
-        <w:t xml:space="preserve"> We then find the middle character of this range and again compare the letters via the loop.</w:t>
-      </w:r>
     </w:p>
     <w:p>
       <w:r>
@@ -502,7 +534,6 @@
   <w:style w:type="character" w:default="1" w:styleId="DefaultParagraphFont">
     <w:name w:val="Default Paragraph Font"/>
     <w:uiPriority w:val="1"/>
-    <w:semiHidden/>
     <w:unhideWhenUsed/>
   </w:style>
   <w:style w:type="table" w:default="1" w:styleId="TableNormal">

</xml_diff>